<commit_message>
1.3.3 - Change EZPASS default name (EZ-PASS_... from ..._EZPASS) and fix dangling comment that was getting error from scaladoc
git-svn-id: https://svn.broadinstitute.org/BTL/tracker@728 49feb11a-dc6b-4521-947f-5d0cd0a85b6f
</commit_message>
<xml_diff>
--- a/doc/Tracker.docx
+++ b/doc/Tracker.docx
@@ -113,8 +113,6 @@
       <w:r>
         <w:fldChar w:fldCharType="separate"/>
       </w:r>
-      <w:bookmarkStart w:id="4" w:name="_GoBack"/>
-      <w:bookmarkEnd w:id="4"/>
       <w:r>
         <w:rPr>
           <w:noProof/>
@@ -889,6 +887,7 @@
         <w:rPr>
           <w:noProof/>
         </w:rPr>
+        <w:lastRenderedPageBreak/>
         <w:t>Registering stacks</w:t>
       </w:r>
       <w:r>
@@ -1474,45 +1473,45 @@
       <w:pPr>
         <w:pStyle w:val="Heading1"/>
       </w:pPr>
-      <w:bookmarkStart w:id="5" w:name="_Toc298423350"/>
+      <w:bookmarkStart w:id="4" w:name="_Toc298423350"/>
       <w:r>
         <w:lastRenderedPageBreak/>
         <w:t>Introduction</w:t>
       </w:r>
+      <w:bookmarkEnd w:id="4"/>
+    </w:p>
+    <w:p>
+      <w:r>
+        <w:t>Tracker is used to track lab components: plates, tube and racks.   Components are tracked via two steps: registration and transfers.  First individual components are registered into Tracker.  Next, transfers are done between registered components.</w:t>
+      </w:r>
+    </w:p>
+    <w:p>
+      <w:r>
+        <w:t xml:space="preserve">Using the information input during registrations and transfers, tracker provides verification and reports of component contents.  In addition, lab protocols can be tracked and viewed later to see the steps and components that went into making </w:t>
+      </w:r>
+      <w:r>
+        <w:t>a</w:t>
+      </w:r>
+      <w:r>
+        <w:t xml:space="preserve"> final product.</w:t>
+      </w:r>
+    </w:p>
+    <w:p>
+      <w:r>
+        <w:t>This document is a users guide to Tracker.</w:t>
+      </w:r>
+    </w:p>
+    <w:p>
+      <w:pPr>
+        <w:pStyle w:val="Heading1"/>
+      </w:pPr>
+      <w:bookmarkStart w:id="5" w:name="_Toc296686943"/>
+      <w:bookmarkStart w:id="6" w:name="_Toc298423351"/>
       <w:bookmarkEnd w:id="5"/>
-    </w:p>
-    <w:p>
-      <w:r>
-        <w:t>Tracker is used to track lab components: plates, tube and racks.   Components are tracked via two steps: registration and transfers.  First individual components are registered into Tracker.  Next, transfers are done between registered components.</w:t>
-      </w:r>
-    </w:p>
-    <w:p>
-      <w:r>
-        <w:t xml:space="preserve">Using the information input during registrations and transfers, tracker provides verification and reports of component contents.  In addition, lab protocols can be tracked and viewed later to see the steps and components that went into making </w:t>
-      </w:r>
-      <w:r>
-        <w:t>a</w:t>
-      </w:r>
-      <w:r>
-        <w:t xml:space="preserve"> final product.</w:t>
-      </w:r>
-    </w:p>
-    <w:p>
-      <w:r>
-        <w:t>This document is a users guide to Tracker.</w:t>
-      </w:r>
-    </w:p>
-    <w:p>
-      <w:pPr>
-        <w:pStyle w:val="Heading1"/>
-      </w:pPr>
-      <w:bookmarkStart w:id="6" w:name="_Toc296686943"/>
-      <w:bookmarkStart w:id="7" w:name="_Toc298423351"/>
+      <w:r>
+        <w:t>Environment</w:t>
+      </w:r>
       <w:bookmarkEnd w:id="6"/>
-      <w:r>
-        <w:t>Environment</w:t>
-      </w:r>
-      <w:bookmarkEnd w:id="7"/>
     </w:p>
     <w:p>
       <w:r>
@@ -1525,17 +1524,7 @@
         <w:t>’</w:t>
       </w:r>
       <w:r>
-        <w:t xml:space="preserve">s internal network.  To access Tracker enter the </w:t>
-      </w:r>
-      <w:proofErr w:type="spellStart"/>
-      <w:proofErr w:type="gramStart"/>
-      <w:r>
-        <w:t>url</w:t>
-      </w:r>
-      <w:proofErr w:type="spellEnd"/>
-      <w:proofErr w:type="gramEnd"/>
-      <w:r>
-        <w:t xml:space="preserve"> </w:t>
+        <w:t xml:space="preserve">s internal network.  To access Tracker enter the url </w:t>
       </w:r>
       <w:hyperlink r:id="rId9">
         <w:r>
@@ -1647,8 +1636,8 @@
         <w:pStyle w:val="Caption"/>
         <w:jc w:val="center"/>
       </w:pPr>
-      <w:bookmarkStart w:id="8" w:name="__DdeLink__777_2013480653"/>
-      <w:bookmarkEnd w:id="8"/>
+      <w:bookmarkStart w:id="7" w:name="__DdeLink__777_2013480653"/>
+      <w:bookmarkEnd w:id="7"/>
       <w:r>
         <w:t>Home Page</w:t>
       </w:r>
@@ -1750,26 +1739,26 @@
       <w:pPr>
         <w:pStyle w:val="Heading2"/>
       </w:pPr>
-      <w:bookmarkStart w:id="9" w:name="_Toc296686944"/>
-      <w:bookmarkStart w:id="10" w:name="_Toc298423352"/>
-      <w:bookmarkEnd w:id="9"/>
+      <w:bookmarkStart w:id="8" w:name="_Toc296686944"/>
+      <w:bookmarkStart w:id="9" w:name="_Toc298423352"/>
+      <w:bookmarkEnd w:id="8"/>
       <w:r>
         <w:lastRenderedPageBreak/>
         <w:t>Home Page Quick Entry Forms</w:t>
       </w:r>
+      <w:bookmarkEnd w:id="9"/>
+    </w:p>
+    <w:p>
+      <w:pPr>
+        <w:pStyle w:val="Heading3"/>
+      </w:pPr>
+      <w:bookmarkStart w:id="10" w:name="_Toc296686945"/>
+      <w:bookmarkStart w:id="11" w:name="_Toc298423353"/>
       <w:bookmarkEnd w:id="10"/>
-    </w:p>
-    <w:p>
-      <w:pPr>
-        <w:pStyle w:val="Heading3"/>
-      </w:pPr>
-      <w:bookmarkStart w:id="11" w:name="_Toc296686945"/>
-      <w:bookmarkStart w:id="12" w:name="_Toc298423353"/>
+      <w:r>
+        <w:t>Register ID</w:t>
+      </w:r>
       <w:bookmarkEnd w:id="11"/>
-      <w:r>
-        <w:t>Register ID</w:t>
-      </w:r>
-      <w:bookmarkEnd w:id="12"/>
     </w:p>
     <w:p>
       <w:r>
@@ -1818,13 +1807,13 @@
       <w:pPr>
         <w:pStyle w:val="Heading3"/>
       </w:pPr>
-      <w:bookmarkStart w:id="13" w:name="_Toc296686946"/>
-      <w:bookmarkStart w:id="14" w:name="_Toc298423354"/>
+      <w:bookmarkStart w:id="12" w:name="_Toc296686946"/>
+      <w:bookmarkStart w:id="13" w:name="_Toc298423354"/>
+      <w:bookmarkEnd w:id="12"/>
+      <w:r>
+        <w:t>Find ID</w:t>
+      </w:r>
       <w:bookmarkEnd w:id="13"/>
-      <w:r>
-        <w:t>Find ID</w:t>
-      </w:r>
-      <w:bookmarkEnd w:id="14"/>
     </w:p>
     <w:p>
       <w:r>
@@ -1894,13 +1883,13 @@
       <w:pPr>
         <w:pStyle w:val="Heading3"/>
       </w:pPr>
-      <w:bookmarkStart w:id="15" w:name="_Toc296686947"/>
-      <w:bookmarkStart w:id="16" w:name="_Toc298423355"/>
+      <w:bookmarkStart w:id="14" w:name="_Toc296686947"/>
+      <w:bookmarkStart w:id="15" w:name="_Toc298423355"/>
+      <w:bookmarkEnd w:id="14"/>
+      <w:r>
+        <w:t>Transfer</w:t>
+      </w:r>
       <w:bookmarkEnd w:id="15"/>
-      <w:r>
-        <w:t>Transfer</w:t>
-      </w:r>
-      <w:bookmarkEnd w:id="16"/>
     </w:p>
     <w:p>
       <w:r>
@@ -1914,11 +1903,7 @@
         <w:t>Transfer:</w:t>
       </w:r>
       <w:r>
-        <w:t xml:space="preserve"> quick entry form is used to transfer contents between registered components.  The source component ID is entered in </w:t>
-      </w:r>
-      <w:proofErr w:type="gramStart"/>
-      <w:r>
-        <w:t xml:space="preserve">the </w:t>
+        <w:t xml:space="preserve"> quick entry form is used to transfer contents between registered components.  The source component ID is entered in the </w:t>
       </w:r>
       <w:r>
         <w:rPr>
@@ -1927,7 +1912,6 @@
         </w:rPr>
         <w:t>from</w:t>
       </w:r>
-      <w:proofErr w:type="gramEnd"/>
       <w:r>
         <w:t xml:space="preserve"> field, the target ID in the </w:t>
       </w:r>
@@ -1974,13 +1958,13 @@
       <w:pPr>
         <w:pStyle w:val="Heading1"/>
       </w:pPr>
-      <w:bookmarkStart w:id="17" w:name="_Toc296686948"/>
-      <w:bookmarkStart w:id="18" w:name="_Toc298423356"/>
+      <w:bookmarkStart w:id="16" w:name="_Toc296686948"/>
+      <w:bookmarkStart w:id="17" w:name="_Toc298423356"/>
+      <w:bookmarkEnd w:id="16"/>
+      <w:r>
+        <w:t>Registration</w:t>
+      </w:r>
       <w:bookmarkEnd w:id="17"/>
-      <w:r>
-        <w:t>Registration</w:t>
-      </w:r>
-      <w:bookmarkEnd w:id="18"/>
     </w:p>
     <w:p>
       <w:r>
@@ -2159,13 +2143,13 @@
       <w:pPr>
         <w:pStyle w:val="Heading2"/>
       </w:pPr>
-      <w:bookmarkStart w:id="19" w:name="_Toc296686949"/>
-      <w:bookmarkStart w:id="20" w:name="_Toc298423357"/>
+      <w:bookmarkStart w:id="18" w:name="_Toc296686949"/>
+      <w:bookmarkStart w:id="19" w:name="_Toc298423357"/>
+      <w:bookmarkEnd w:id="18"/>
+      <w:r>
+        <w:t>Tags</w:t>
+      </w:r>
       <w:bookmarkEnd w:id="19"/>
-      <w:r>
-        <w:t>Tags</w:t>
-      </w:r>
-      <w:bookmarkEnd w:id="20"/>
     </w:p>
     <w:p>
       <w:r>
@@ -2249,31 +2233,7 @@
     <w:p>
       <w:r>
         <w:lastRenderedPageBreak/>
-        <w:t xml:space="preserve">The Tag field is a drop down list with all previous tag names used and a final choice of other….  To avoid duplicate tag names (e.g., grams, </w:t>
-      </w:r>
-      <w:proofErr w:type="spellStart"/>
-      <w:r>
-        <w:t>gm</w:t>
-      </w:r>
-      <w:proofErr w:type="spellEnd"/>
-      <w:r>
-        <w:t>, weight (</w:t>
-      </w:r>
-      <w:proofErr w:type="spellStart"/>
-      <w:r>
-        <w:t>gm</w:t>
-      </w:r>
-      <w:proofErr w:type="spellEnd"/>
-      <w:r>
-        <w:t>)</w:t>
-      </w:r>
-      <w:proofErr w:type="gramStart"/>
-      <w:r>
-        <w:t>, …)</w:t>
-      </w:r>
-      <w:proofErr w:type="gramEnd"/>
-      <w:r>
-        <w:t xml:space="preserve"> it is best to choose one of the names already in the tag list.  However, if none of the previously used names is appropriate then the other… choice can be used to enter a new tag as shown below:</w:t>
+        <w:t>The Tag field is a drop down list with all previous tag names used and a final choice of other….  To avoid duplicate tag names (e.g., grams, gm, weight (gm), …) it is best to choose one of the names already in the tag list.  However, if none of the previously used names is appropriate then the other… choice can be used to enter a new tag as shown below:</w:t>
       </w:r>
     </w:p>
     <w:p>
@@ -2373,122 +2333,74 @@
       <w:pPr>
         <w:pStyle w:val="Heading2"/>
       </w:pPr>
-      <w:bookmarkStart w:id="21" w:name="_Toc296686950"/>
-      <w:bookmarkStart w:id="22" w:name="_Toc298423358"/>
+      <w:bookmarkStart w:id="20" w:name="_Toc296686950"/>
+      <w:bookmarkStart w:id="21" w:name="_Toc298423358"/>
+      <w:bookmarkEnd w:id="20"/>
+      <w:r>
+        <w:t>Project entry and verification</w:t>
+      </w:r>
       <w:bookmarkEnd w:id="21"/>
-      <w:r>
-        <w:t>Project entry and verification</w:t>
-      </w:r>
+    </w:p>
+    <w:p>
+      <w:r>
+        <w:rPr>
+          <w:i/>
+        </w:rPr>
+        <w:t>Project ID</w:t>
+      </w:r>
+      <w:r>
+        <w:t xml:space="preserve"> is used to verify that the component is part of a</w:t>
+      </w:r>
+      <w:r>
+        <w:t xml:space="preserve"> specified Jira issue.  A</w:t>
+      </w:r>
+      <w:r>
+        <w:t xml:space="preserve"> </w:t>
+      </w:r>
+      <w:r>
+        <w:rPr>
+          <w:i/>
+        </w:rPr>
+        <w:t>Project ID</w:t>
+      </w:r>
+      <w:r>
+        <w:t xml:space="preserve"> set for a plate or rack </w:t>
+      </w:r>
+      <w:r>
+        <w:t>must be the related Jira ticket ID (e.g., SSF-780) that the component is being used for.</w:t>
+      </w:r>
+      <w:r>
+        <w:t xml:space="preserve">  </w:t>
+      </w:r>
+      <w:r>
+        <w:t xml:space="preserve">If </w:t>
+      </w:r>
+      <w:r>
+        <w:rPr>
+          <w:i/>
+        </w:rPr>
+        <w:t>Project ID</w:t>
+      </w:r>
+      <w:r>
+        <w:t xml:space="preserve"> is not set correctly the registration is aborted and an error message is displayed containing the actual Jira ticket ID, if any, the component is associated with.</w:t>
+      </w:r>
+    </w:p>
+    <w:p>
+      <w:r>
+        <w:t>Within Jira a rack is associated with a ticket when a BSP sample sheet is attached to the Jira ticket.  A plate’s association is done when the Jira ticket's “Plate Barcode” field is set to the plate ID.</w:t>
+      </w:r>
+    </w:p>
+    <w:p>
+      <w:pPr>
+        <w:pStyle w:val="Heading2"/>
+      </w:pPr>
+      <w:bookmarkStart w:id="22" w:name="_Toc296686951"/>
+      <w:bookmarkStart w:id="23" w:name="_Toc298423359"/>
       <w:bookmarkEnd w:id="22"/>
-    </w:p>
-    <w:p>
-      <w:r>
-        <w:rPr>
-          <w:i/>
-        </w:rPr>
-        <w:t>Project ID</w:t>
-      </w:r>
-      <w:r>
-        <w:t xml:space="preserve"> is used to verify that the component is part of a</w:t>
-      </w:r>
-      <w:r>
-        <w:t xml:space="preserve"> specified </w:t>
-      </w:r>
-      <w:proofErr w:type="spellStart"/>
-      <w:r>
-        <w:t>Jira</w:t>
-      </w:r>
-      <w:proofErr w:type="spellEnd"/>
-      <w:r>
-        <w:t xml:space="preserve"> issue.  A</w:t>
-      </w:r>
-      <w:r>
-        <w:t xml:space="preserve"> </w:t>
-      </w:r>
-      <w:r>
-        <w:rPr>
-          <w:i/>
-        </w:rPr>
-        <w:t>Project ID</w:t>
-      </w:r>
-      <w:r>
-        <w:t xml:space="preserve"> set for a plate or rack </w:t>
-      </w:r>
-      <w:r>
-        <w:t xml:space="preserve">must be the related </w:t>
-      </w:r>
-      <w:proofErr w:type="spellStart"/>
-      <w:r>
-        <w:t>Jira</w:t>
-      </w:r>
-      <w:proofErr w:type="spellEnd"/>
-      <w:r>
-        <w:t xml:space="preserve"> ticket ID (e.g., SSF-780) that the component is being used for.</w:t>
-      </w:r>
-      <w:r>
-        <w:t xml:space="preserve">  </w:t>
-      </w:r>
-      <w:r>
-        <w:t xml:space="preserve">If </w:t>
-      </w:r>
-      <w:r>
-        <w:rPr>
-          <w:i/>
-        </w:rPr>
-        <w:t>Project ID</w:t>
-      </w:r>
-      <w:r>
-        <w:t xml:space="preserve"> is not set correctly the registration is aborted and an error message is displayed containing the actual </w:t>
-      </w:r>
-      <w:proofErr w:type="spellStart"/>
-      <w:r>
-        <w:t>Jira</w:t>
-      </w:r>
-      <w:proofErr w:type="spellEnd"/>
-      <w:r>
-        <w:t xml:space="preserve"> ticket ID, if any, the component is associated with.</w:t>
-      </w:r>
-    </w:p>
-    <w:p>
-      <w:r>
-        <w:t xml:space="preserve">Within </w:t>
-      </w:r>
-      <w:proofErr w:type="spellStart"/>
-      <w:r>
-        <w:t>Jira</w:t>
-      </w:r>
-      <w:proofErr w:type="spellEnd"/>
-      <w:r>
-        <w:t xml:space="preserve"> a rack is associated with a ticket when a BSP sample sheet is attached to the </w:t>
-      </w:r>
-      <w:proofErr w:type="spellStart"/>
-      <w:r>
-        <w:t>Jira</w:t>
-      </w:r>
-      <w:proofErr w:type="spellEnd"/>
-      <w:r>
-        <w:t xml:space="preserve"> ticket.  A plate’s association is done when the </w:t>
-      </w:r>
-      <w:proofErr w:type="spellStart"/>
-      <w:r>
-        <w:t>Jira</w:t>
-      </w:r>
-      <w:proofErr w:type="spellEnd"/>
-      <w:r>
-        <w:t xml:space="preserve"> ticket's “Plate Barcode” field is set to the plate ID.</w:t>
-      </w:r>
-    </w:p>
-    <w:p>
-      <w:pPr>
-        <w:pStyle w:val="Heading2"/>
-      </w:pPr>
-      <w:bookmarkStart w:id="23" w:name="_Toc296686951"/>
-      <w:bookmarkStart w:id="24" w:name="_Toc298423359"/>
+      <w:r>
+        <w:t>Initial Contents</w:t>
+      </w:r>
       <w:bookmarkEnd w:id="23"/>
-      <w:r>
-        <w:t>Initial Contents</w:t>
-      </w:r>
-      <w:bookmarkEnd w:id="24"/>
     </w:p>
     <w:p>
       <w:r>
@@ -2588,14 +2500,14 @@
       <w:pPr>
         <w:pStyle w:val="Heading1"/>
       </w:pPr>
-      <w:bookmarkStart w:id="25" w:name="_Toc296686952"/>
-      <w:bookmarkStart w:id="26" w:name="_Toc298423360"/>
-      <w:bookmarkEnd w:id="25"/>
+      <w:bookmarkStart w:id="24" w:name="_Toc296686952"/>
+      <w:bookmarkStart w:id="25" w:name="_Toc298423360"/>
+      <w:bookmarkEnd w:id="24"/>
       <w:r>
         <w:lastRenderedPageBreak/>
         <w:t>Registering stacks</w:t>
       </w:r>
-      <w:bookmarkEnd w:id="26"/>
+      <w:bookmarkEnd w:id="25"/>
     </w:p>
     <w:p>
       <w:r>
@@ -2709,13 +2621,13 @@
       <w:pPr>
         <w:pStyle w:val="Heading1"/>
       </w:pPr>
-      <w:bookmarkStart w:id="27" w:name="_Toc296686953"/>
-      <w:bookmarkStart w:id="28" w:name="_Toc298423361"/>
+      <w:bookmarkStart w:id="26" w:name="_Toc296686953"/>
+      <w:bookmarkStart w:id="27" w:name="_Toc298423361"/>
+      <w:bookmarkEnd w:id="26"/>
+      <w:r>
+        <w:t>Component display and update</w:t>
+      </w:r>
       <w:bookmarkEnd w:id="27"/>
-      <w:r>
-        <w:t>Component display and update</w:t>
-      </w:r>
-      <w:bookmarkEnd w:id="28"/>
     </w:p>
     <w:p>
       <w:r>
@@ -2961,15 +2873,7 @@
         <w:t>Create EZPASS</w:t>
       </w:r>
       <w:r>
-        <w:t xml:space="preserve"> button.  The EZPASS includes information deduced from transfers, such as molecular barcodes and sample information.  </w:t>
-      </w:r>
-      <w:proofErr w:type="spellStart"/>
-      <w:r>
-        <w:t>EZPASSes</w:t>
-      </w:r>
-      <w:proofErr w:type="spellEnd"/>
-      <w:r>
-        <w:t xml:space="preserve"> can only be created for tubes.</w:t>
+        <w:t xml:space="preserve"> button.  The EZPASS includes information deduced from transfers, such as molecular barcodes and sample information.  EZPASSes can only be created for tubes.</w:t>
       </w:r>
     </w:p>
     <w:p>
@@ -3000,13 +2904,13 @@
       <w:pPr>
         <w:pStyle w:val="Heading2"/>
       </w:pPr>
-      <w:bookmarkStart w:id="29" w:name="_Toc296686954"/>
-      <w:bookmarkStart w:id="30" w:name="_Toc298423362"/>
+      <w:bookmarkStart w:id="28" w:name="_Toc296686954"/>
+      <w:bookmarkStart w:id="29" w:name="_Toc298423362"/>
+      <w:bookmarkEnd w:id="28"/>
+      <w:r>
+        <w:t>Rack verification</w:t>
+      </w:r>
       <w:bookmarkEnd w:id="29"/>
-      <w:r>
-        <w:t>Rack verification</w:t>
-      </w:r>
-      <w:bookmarkEnd w:id="30"/>
     </w:p>
     <w:p>
       <w:r>
@@ -3085,37 +2989,13 @@
         <w:t>happen</w:t>
       </w:r>
       <w:r>
-        <w:t xml:space="preserve">.  Expected contents are determined by data entered in the </w:t>
-      </w:r>
-      <w:proofErr w:type="spellStart"/>
-      <w:r>
-        <w:t>Jira</w:t>
-      </w:r>
-      <w:proofErr w:type="spellEnd"/>
-      <w:r>
-        <w:t xml:space="preserve"> ticket associated with the component.  Note that the </w:t>
-      </w:r>
-      <w:proofErr w:type="spellStart"/>
-      <w:r>
-        <w:t>Jira</w:t>
-      </w:r>
-      <w:proofErr w:type="spellEnd"/>
-      <w:r>
-        <w:t xml:space="preserve"> ticket can be displayed by selecting the </w:t>
-      </w:r>
-      <w:proofErr w:type="spellStart"/>
+        <w:t xml:space="preserve">.  Expected contents are determined by data entered in the Jira ticket associated with the component.  Note that the Jira ticket can be displayed by selecting the </w:t>
+      </w:r>
       <w:r>
         <w:rPr>
           <w:i/>
         </w:rPr>
-        <w:t>Jira</w:t>
-      </w:r>
-      <w:proofErr w:type="spellEnd"/>
-      <w:r>
-        <w:rPr>
-          <w:i/>
-        </w:rPr>
-        <w:t xml:space="preserve"> Issue</w:t>
+        <w:t>Jira Issue</w:t>
       </w:r>
       <w:r>
         <w:t xml:space="preserve"> option that appears once a </w:t>
@@ -3150,15 +3030,7 @@
         </w:numPr>
       </w:pPr>
       <w:r>
-        <w:t xml:space="preserve">In the associated </w:t>
-      </w:r>
-      <w:proofErr w:type="spellStart"/>
-      <w:r>
-        <w:t>Jira</w:t>
-      </w:r>
-      <w:proofErr w:type="spellEnd"/>
-      <w:r>
-        <w:t xml:space="preserve"> ticket the BSP sample sheet must be attached.</w:t>
+        <w:t>In the associated Jira ticket the BSP sample sheet must be attached.</w:t>
       </w:r>
     </w:p>
     <w:p>
@@ -3184,15 +3056,7 @@
     </w:p>
     <w:p>
       <w:r>
-        <w:t xml:space="preserve">The rack scan file is a spreadsheet or </w:t>
-      </w:r>
-      <w:proofErr w:type="spellStart"/>
-      <w:r>
-        <w:t>csv</w:t>
-      </w:r>
-      <w:proofErr w:type="spellEnd"/>
-      <w:r>
-        <w:t xml:space="preserve"> file formatted as follows (DATETIME column is optional):</w:t>
+        <w:t>The rack scan file is a spreadsheet or csv file formatted as follows (DATETIME column is optional):</w:t>
       </w:r>
     </w:p>
     <w:tbl>
@@ -4153,15 +4017,7 @@
     </w:p>
     <w:p>
       <w:r>
-        <w:t xml:space="preserve">As the legend in the lower left of the screen indicates green locations are an exact match.  For mismatches, the severity of the mismatch is indicated by colors (yellow to red) explained in the legend.  The label (e.g., SM-7CUCN) in a box is the BSP sample ID for the tube found in that location.  The locations used are from the scan entered for the rack scan.  For example the tube in location H05, sample SM-7CYIO, was found at location H05 in the rack scan but found in a different rack in </w:t>
-      </w:r>
-      <w:proofErr w:type="spellStart"/>
-      <w:r>
-        <w:t>Jira’s</w:t>
-      </w:r>
-      <w:proofErr w:type="spellEnd"/>
-      <w:r>
-        <w:t xml:space="preserve"> BSP data.</w:t>
+        <w:t>As the legend in the lower left of the screen indicates green locations are an exact match.  For mismatches, the severity of the mismatch is indicated by colors (yellow to red) explained in the legend.  The label (e.g., SM-7CUCN) in a box is the BSP sample ID for the tube found in that location.  The locations used are from the scan entered for the rack scan.  For example the tube in location H05, sample SM-7CYIO, was found at location H05 in the rack scan but found in a different rack in Jira’s BSP data.</w:t>
       </w:r>
       <w:r>
         <w:t xml:space="preserve">  </w:t>
@@ -4171,13 +4027,13 @@
       <w:pPr>
         <w:pStyle w:val="Heading1"/>
       </w:pPr>
-      <w:bookmarkStart w:id="31" w:name="_Toc296686955"/>
-      <w:bookmarkStart w:id="32" w:name="_Toc298423363"/>
+      <w:bookmarkStart w:id="30" w:name="_Toc296686955"/>
+      <w:bookmarkStart w:id="31" w:name="_Toc298423363"/>
+      <w:bookmarkEnd w:id="30"/>
+      <w:r>
+        <w:t>Transfers</w:t>
+      </w:r>
       <w:bookmarkEnd w:id="31"/>
-      <w:r>
-        <w:t>Transfers</w:t>
-      </w:r>
-      <w:bookmarkEnd w:id="32"/>
     </w:p>
     <w:p>
       <w:r>
@@ -4186,15 +4042,7 @@
     </w:p>
     <w:p>
       <w:r>
-        <w:t xml:space="preserve">- </w:t>
-      </w:r>
-      <w:proofErr w:type="gramStart"/>
-      <w:r>
-        <w:t>Rack to Rack</w:t>
-      </w:r>
-      <w:proofErr w:type="gramEnd"/>
-      <w:r>
-        <w:t>, Plate or Tube</w:t>
+        <w:t>- Rack to Rack, Plate or Tube</w:t>
       </w:r>
     </w:p>
     <w:p>
@@ -4274,24 +4122,13 @@
     </w:p>
     <w:p>
       <w:r>
-        <w:t xml:space="preserve">In addition to </w:t>
-      </w:r>
-      <w:proofErr w:type="gramStart"/>
-      <w:r>
-        <w:t xml:space="preserve">the </w:t>
+        <w:t xml:space="preserve">In addition to the </w:t>
       </w:r>
       <w:r>
         <w:rPr>
           <w:i/>
         </w:rPr>
-        <w:t>from</w:t>
-      </w:r>
-      <w:proofErr w:type="gramEnd"/>
-      <w:r>
-        <w:rPr>
-          <w:i/>
-        </w:rPr>
-        <w:t xml:space="preserve"> ID</w:t>
+        <w:t>from ID</w:t>
       </w:r>
       <w:r>
         <w:t xml:space="preserve"> and </w:t>
@@ -4454,11 +4291,11 @@
       <w:pPr>
         <w:pStyle w:val="Heading2"/>
       </w:pPr>
-      <w:bookmarkStart w:id="33" w:name="_Toc298423364"/>
+      <w:bookmarkStart w:id="32" w:name="_Toc298423364"/>
       <w:r>
         <w:t>Cherry Picking</w:t>
       </w:r>
-      <w:bookmarkEnd w:id="33"/>
+      <w:bookmarkEnd w:id="32"/>
     </w:p>
     <w:p>
       <w:r>
@@ -4625,13 +4462,13 @@
       <w:pPr>
         <w:pStyle w:val="Heading2"/>
       </w:pPr>
-      <w:bookmarkStart w:id="34" w:name="_Toc296686956"/>
-      <w:bookmarkStart w:id="35" w:name="_Toc298423365"/>
+      <w:bookmarkStart w:id="33" w:name="_Toc296686956"/>
+      <w:bookmarkStart w:id="34" w:name="_Toc298423365"/>
+      <w:bookmarkEnd w:id="33"/>
+      <w:r>
+        <w:t>Graphs</w:t>
+      </w:r>
       <w:bookmarkEnd w:id="34"/>
-      <w:r>
-        <w:t>Graphs</w:t>
-      </w:r>
-      <w:bookmarkEnd w:id="35"/>
     </w:p>
     <w:p>
       <w:r>
@@ -4644,15 +4481,7 @@
         <w:t>Graph</w:t>
       </w:r>
       <w:r>
-        <w:t xml:space="preserve"> button, a pop-up window displays the graph for the component.  Components part of a transfer that is connected, directly or indirectly, to the target component </w:t>
-      </w:r>
-      <w:proofErr w:type="gramStart"/>
-      <w:r>
-        <w:t>are</w:t>
-      </w:r>
-      <w:proofErr w:type="gramEnd"/>
-      <w:r>
-        <w:t xml:space="preserve"> shown in a rectangle.  Between the components are arrowed lines showing the di</w:t>
+        <w:t xml:space="preserve"> button, a pop-up window displays the graph for the component.  Components part of a transfer that is connected, directly or indirectly, to the target component are shown in a rectangle.  Between the components are arrowed lines showing the di</w:t>
       </w:r>
       <w:r>
         <w:t xml:space="preserve">rections of the transfer.  Within each </w:t>
@@ -4660,11 +4489,9 @@
       <w:r>
         <w:t xml:space="preserve">component’s rectangle </w:t>
       </w:r>
-      <w:proofErr w:type="gramStart"/>
       <w:r>
         <w:t>is</w:t>
       </w:r>
-      <w:proofErr w:type="gramEnd"/>
       <w:r>
         <w:t xml:space="preserve"> the component</w:t>
       </w:r>
@@ -4681,15 +4508,7 @@
         <w:t>ilution tube 0098973031.  T</w:t>
       </w:r>
       <w:r>
-        <w:t>he project (SSF-746) associated with the CO-14655311 is displayed along with descriptions for other components and the initial contents (</w:t>
-      </w:r>
-      <w:proofErr w:type="spellStart"/>
-      <w:r>
-        <w:t>NexteraXP</w:t>
-      </w:r>
-      <w:proofErr w:type="spellEnd"/>
-      <w:r>
-        <w:t xml:space="preserve"> v2 Index Set A) of 000008403969.</w:t>
+        <w:t>he project (SSF-746) associated with the CO-14655311 is displayed along with descriptions for other components and the initial contents (NexteraXP v2 Index Set A) of 000008403969.</w:t>
       </w:r>
     </w:p>
     <w:p>
@@ -4760,14 +4579,14 @@
       <w:pPr>
         <w:pStyle w:val="Heading2"/>
       </w:pPr>
-      <w:bookmarkStart w:id="36" w:name="_Toc296686957"/>
-      <w:bookmarkStart w:id="37" w:name="_Toc298423366"/>
-      <w:bookmarkEnd w:id="36"/>
+      <w:bookmarkStart w:id="35" w:name="_Toc296686957"/>
+      <w:bookmarkStart w:id="36" w:name="_Toc298423366"/>
+      <w:bookmarkEnd w:id="35"/>
       <w:r>
         <w:lastRenderedPageBreak/>
         <w:t>EZPASS Creation</w:t>
       </w:r>
-      <w:bookmarkEnd w:id="37"/>
+      <w:bookmarkEnd w:id="36"/>
     </w:p>
     <w:p>
       <w:r>
@@ -4780,10 +4599,10 @@
           <w:noProof/>
         </w:rPr>
         <w:drawing>
-          <wp:inline distT="0" distB="0" distL="0" distR="0" wp14:anchorId="04C68985" wp14:editId="3336D0CC">
-            <wp:extent cx="3219450" cy="4292600"/>
-            <wp:effectExtent l="0" t="0" r="6350" b="0"/>
-            <wp:docPr id="26" name="Picture 26"/>
+          <wp:inline distT="0" distB="0" distL="0" distR="0" wp14:anchorId="28264FDB" wp14:editId="7764CF14">
+            <wp:extent cx="3226493" cy="4521200"/>
+            <wp:effectExtent l="0" t="0" r="0" b="0"/>
+            <wp:docPr id="14" name="Picture 14"/>
             <wp:cNvGraphicFramePr>
               <a:graphicFrameLocks xmlns:a="http://schemas.openxmlformats.org/drawingml/2006/main" noChangeAspect="1"/>
             </wp:cNvGraphicFramePr>
@@ -4791,7 +4610,7 @@
               <a:graphicData uri="http://schemas.openxmlformats.org/drawingml/2006/picture">
                 <pic:pic xmlns:pic="http://schemas.openxmlformats.org/drawingml/2006/picture">
                   <pic:nvPicPr>
-                    <pic:cNvPr id="0" name="Screen Shot 2015-07-13 at 2.22.59 PM.png"/>
+                    <pic:cNvPr id="0" name="Screen Shot 2015-07-28 at 2.35.58 PM.png"/>
                     <pic:cNvPicPr/>
                   </pic:nvPicPr>
                   <pic:blipFill>
@@ -4809,7 +4628,7 @@
                   <pic:spPr>
                     <a:xfrm>
                       <a:off x="0" y="0"/>
-                      <a:ext cx="3219450" cy="4292600"/>
+                      <a:ext cx="3226493" cy="4521200"/>
                     </a:xfrm>
                     <a:prstGeom prst="rect">
                       <a:avLst/>
@@ -4821,6 +4640,8 @@
           </wp:inline>
         </w:drawing>
       </w:r>
+      <w:bookmarkStart w:id="37" w:name="_GoBack"/>
+      <w:bookmarkEnd w:id="37"/>
     </w:p>
     <w:p>
       <w:pPr>
@@ -4858,21 +4679,8 @@
       <w:r>
         <w:t xml:space="preserve">.  </w:t>
       </w:r>
-      <w:proofErr w:type="gramStart"/>
-      <w:r>
-        <w:t>EZPASS creation is completed by doing a traversal of the directed graph stored for transfers</w:t>
-      </w:r>
-      <w:proofErr w:type="gramEnd"/>
-      <w:r>
-        <w:t>.  The final contents of a component are calculated based on the contents of all the components leading into the target component.  In particular, MIDs (molecular IDs or barcodes) are attached to samples based on well locations of the MIDs and samples.  For example, in the preceding graph for tube 0098973031, the sample contents originating in the rack CO-14655311 are combined with the “</w:t>
-      </w:r>
-      <w:proofErr w:type="spellStart"/>
-      <w:r>
-        <w:t>NexteraXP</w:t>
-      </w:r>
-      <w:proofErr w:type="spellEnd"/>
-      <w:r>
-        <w:t xml:space="preserve"> v2 Index Set A” MIDs to create MID tagged sample</w:t>
+      <w:r>
+        <w:t>EZPASS creation is completed by doing a traversal of the directed graph stored for transfers.  The final contents of a component are calculated based on the contents of all the components leading into the target component.  In particular, MIDs (molecular IDs or barcodes) are attached to samples based on well locations of the MIDs and samples.  For example, in the preceding graph for tube 0098973031, the sample contents originating in the rack CO-14655311 are combined with the “NexteraXP v2 Index Set A” MIDs to create MID tagged sample</w:t>
       </w:r>
       <w:r>
         <w:t>s</w:t>
@@ -4916,7 +4724,43 @@
         <w:rPr>
           <w:i/>
         </w:rPr>
-        <w:t>projectName_EZPASS.xlsx</w:t>
+        <w:t>EZ</w:t>
+      </w:r>
+      <w:r>
+        <w:rPr>
+          <w:i/>
+        </w:rPr>
+        <w:t>-</w:t>
+      </w:r>
+      <w:r>
+        <w:rPr>
+          <w:i/>
+        </w:rPr>
+        <w:t>PASS</w:t>
+      </w:r>
+      <w:r>
+        <w:rPr>
+          <w:i/>
+        </w:rPr>
+        <w:t>_</w:t>
+      </w:r>
+      <w:r>
+        <w:rPr>
+          <w:i/>
+        </w:rPr>
+        <w:t xml:space="preserve"> </w:t>
+      </w:r>
+      <w:r>
+        <w:rPr>
+          <w:i/>
+        </w:rPr>
+        <w:t>projectName</w:t>
+      </w:r>
+      <w:r>
+        <w:rPr>
+          <w:i/>
+        </w:rPr>
+        <w:t>.xlsx</w:t>
       </w:r>
       <w:r>
         <w:t xml:space="preserve"> or </w:t>
@@ -4925,23 +4769,50 @@
         <w:rPr>
           <w:i/>
         </w:rPr>
+        <w:t>EZ</w:t>
+      </w:r>
+      <w:r>
+        <w:rPr>
+          <w:i/>
+        </w:rPr>
+        <w:t>-</w:t>
+      </w:r>
+      <w:r>
+        <w:rPr>
+          <w:i/>
+        </w:rPr>
+        <w:t>PASS</w:t>
+      </w:r>
+      <w:r>
+        <w:rPr>
+          <w:i/>
+        </w:rPr>
+        <w:t>_</w:t>
+      </w:r>
+      <w:r>
+        <w:rPr>
+          <w:i/>
+        </w:rPr>
         <w:t>componentID</w:t>
       </w:r>
       <w:r>
-        <w:t xml:space="preserve">_EZPASS.xlsx, for example </w:t>
-      </w:r>
-      <w:r>
-        <w:t>SSF-747</w:t>
-      </w:r>
-      <w:r>
-        <w:t>_EZPASS.xlsx.</w:t>
-      </w:r>
-      <w:r>
-        <w:t xml:space="preserve">  If a project is found for the target component or any of the components transferred into the target </w:t>
+        <w:t xml:space="preserve">.xlsx, for example </w:t>
+      </w:r>
+      <w:r>
+        <w:t>EZ-PASS_</w:t>
+      </w:r>
+      <w:r>
+        <w:t>SSF-</w:t>
       </w:r>
       <w:r>
         <w:lastRenderedPageBreak/>
-        <w:t xml:space="preserve">then that project </w:t>
+        <w:t>747</w:t>
+      </w:r>
+      <w:r>
+        <w:t>.xlsx.</w:t>
+      </w:r>
+      <w:r>
+        <w:t xml:space="preserve">  If a project is found for the target component or any of the components transferred into the target then that project </w:t>
       </w:r>
       <w:r>
         <w:t xml:space="preserve">name </w:t>
@@ -5065,30 +4936,14 @@
         <w:rPr>
           <w:i/>
         </w:rPr>
-        <w:t>Include transfer components</w:t>
-      </w:r>
-      <w:proofErr w:type="gramStart"/>
-      <w:r>
-        <w:rPr>
-          <w:i/>
-        </w:rPr>
-        <w:t>?</w:t>
-      </w:r>
-      <w:r>
-        <w:t>,</w:t>
-      </w:r>
-      <w:proofErr w:type="gramEnd"/>
-      <w:r>
-        <w:t xml:space="preserve"> narrows the selection criteria.  If no </w:t>
-      </w:r>
-      <w:proofErr w:type="gramStart"/>
-      <w:r>
-        <w:t xml:space="preserve">criteria </w:t>
+        <w:t>Include transfer components?</w:t>
+      </w:r>
+      <w:r>
+        <w:t xml:space="preserve">, narrows the selection criteria.  If no criteria </w:t>
       </w:r>
       <w:r>
         <w:t>is</w:t>
       </w:r>
-      <w:proofErr w:type="gramEnd"/>
       <w:r>
         <w:t xml:space="preserve"> specified all </w:t>
       </w:r>
@@ -5216,7 +5071,11 @@
         <w:t>Value</w:t>
       </w:r>
       <w:r>
-        <w:t xml:space="preserve"> is specified with the name, matching components must have at least one tag with the specified </w:t>
+        <w:t xml:space="preserve"> is specified with the name, matching components must have at least one tag with the </w:t>
+      </w:r>
+      <w:r>
+        <w:lastRenderedPageBreak/>
+        <w:t xml:space="preserve">specified </w:t>
       </w:r>
       <w:r>
         <w:rPr>
@@ -5245,11 +5104,7 @@
         <w:t>Value</w:t>
       </w:r>
       <w:r>
-        <w:t xml:space="preserve"> matching is case </w:t>
-      </w:r>
-      <w:r>
-        <w:lastRenderedPageBreak/>
-        <w:t xml:space="preserve">insensitive.  If a </w:t>
+        <w:t xml:space="preserve"> matching is case insensitive.  If a </w:t>
       </w:r>
       <w:r>
         <w:rPr>
@@ -5283,15 +5138,7 @@
         <w:t>Include transfer components?</w:t>
       </w:r>
       <w:r>
-        <w:t xml:space="preserve"> </w:t>
-      </w:r>
-      <w:proofErr w:type="gramStart"/>
-      <w:r>
-        <w:t>is</w:t>
-      </w:r>
-      <w:proofErr w:type="gramEnd"/>
-      <w:r>
-        <w:t xml:space="preserve"> checked, in addition to the components found based on the other search criteria, any components that are part of transfers involving the components found are also included in the search results.  Direct and indirect transfers are included, similar to the results of a component’s graph</w:t>
+        <w:t xml:space="preserve"> is checked, in addition to the components found based on the other search criteria, any components that are part of transfers involving the components found are also included in the search results.  Direct and indirect transfers are included, similar to the results of a component’s graph</w:t>
       </w:r>
       <w:r>
         <w:t xml:space="preserve"> display</w:t>
@@ -5509,7 +5356,7 @@
                             <w:rPr>
                               <w:noProof/>
                             </w:rPr>
-                            <w:t>2</w:t>
+                            <w:t>15</w:t>
                           </w:r>
                           <w:r>
                             <w:fldChar w:fldCharType="end"/>

</xml_diff>

<commit_message>
Update doc to include ability to select from graph
git-svn-id: https://svn.broadinstitute.org/BTL/tracker@772 49feb11a-dc6b-4521-947f-5d0cd0a85b6f
</commit_message>
<xml_diff>
--- a/doc/Tracker.docx
+++ b/doc/Tracker.docx
@@ -8,7 +8,7 @@
         <w:jc w:val="center"/>
       </w:pPr>
       <w:bookmarkStart w:id="0" w:name="_Toc296763610"/>
-      <w:bookmarkStart w:id="1" w:name="_Toc298423348"/>
+      <w:bookmarkStart w:id="1" w:name="_Toc302305277"/>
       <w:r>
         <w:t>Tracker</w:t>
       </w:r>
@@ -21,7 +21,7 @@
         <w:jc w:val="center"/>
       </w:pPr>
       <w:bookmarkStart w:id="2" w:name="_Toc296763611"/>
-      <w:bookmarkStart w:id="3" w:name="_Toc298423349"/>
+      <w:bookmarkStart w:id="3" w:name="_Toc302305278"/>
       <w:r>
         <w:t>Orderly views of your chaos</w:t>
       </w:r>
@@ -135,7 +135,7 @@
         <w:rPr>
           <w:noProof/>
         </w:rPr>
-        <w:instrText xml:space="preserve"> PAGEREF _Toc298423348 \h </w:instrText>
+        <w:instrText xml:space="preserve"> PAGEREF _Toc302305277 \h </w:instrText>
       </w:r>
       <w:r>
         <w:rPr>
@@ -200,7 +200,7 @@
         <w:rPr>
           <w:noProof/>
         </w:rPr>
-        <w:instrText xml:space="preserve"> PAGEREF _Toc298423349 \h </w:instrText>
+        <w:instrText xml:space="preserve"> PAGEREF _Toc302305278 \h </w:instrText>
       </w:r>
       <w:r>
         <w:rPr>
@@ -265,7 +265,7 @@
         <w:rPr>
           <w:noProof/>
         </w:rPr>
-        <w:instrText xml:space="preserve"> PAGEREF _Toc298423350 \h </w:instrText>
+        <w:instrText xml:space="preserve"> PAGEREF _Toc302305279 \h </w:instrText>
       </w:r>
       <w:r>
         <w:rPr>
@@ -330,7 +330,7 @@
         <w:rPr>
           <w:noProof/>
         </w:rPr>
-        <w:instrText xml:space="preserve"> PAGEREF _Toc298423351 \h </w:instrText>
+        <w:instrText xml:space="preserve"> PAGEREF _Toc302305280 \h </w:instrText>
       </w:r>
       <w:r>
         <w:rPr>
@@ -394,7 +394,7 @@
         <w:rPr>
           <w:noProof/>
         </w:rPr>
-        <w:instrText xml:space="preserve"> PAGEREF _Toc298423352 \h </w:instrText>
+        <w:instrText xml:space="preserve"> PAGEREF _Toc302305281 \h </w:instrText>
       </w:r>
       <w:r>
         <w:rPr>
@@ -457,7 +457,7 @@
         <w:rPr>
           <w:noProof/>
         </w:rPr>
-        <w:instrText xml:space="preserve"> PAGEREF _Toc298423353 \h </w:instrText>
+        <w:instrText xml:space="preserve"> PAGEREF _Toc302305282 \h </w:instrText>
       </w:r>
       <w:r>
         <w:rPr>
@@ -520,7 +520,7 @@
         <w:rPr>
           <w:noProof/>
         </w:rPr>
-        <w:instrText xml:space="preserve"> PAGEREF _Toc298423354 \h </w:instrText>
+        <w:instrText xml:space="preserve"> PAGEREF _Toc302305283 \h </w:instrText>
       </w:r>
       <w:r>
         <w:rPr>
@@ -583,7 +583,7 @@
         <w:rPr>
           <w:noProof/>
         </w:rPr>
-        <w:instrText xml:space="preserve"> PAGEREF _Toc298423355 \h </w:instrText>
+        <w:instrText xml:space="preserve"> PAGEREF _Toc302305284 \h </w:instrText>
       </w:r>
       <w:r>
         <w:rPr>
@@ -648,7 +648,7 @@
         <w:rPr>
           <w:noProof/>
         </w:rPr>
-        <w:instrText xml:space="preserve"> PAGEREF _Toc298423356 \h </w:instrText>
+        <w:instrText xml:space="preserve"> PAGEREF _Toc302305285 \h </w:instrText>
       </w:r>
       <w:r>
         <w:rPr>
@@ -712,7 +712,7 @@
         <w:rPr>
           <w:noProof/>
         </w:rPr>
-        <w:instrText xml:space="preserve"> PAGEREF _Toc298423357 \h </w:instrText>
+        <w:instrText xml:space="preserve"> PAGEREF _Toc302305286 \h </w:instrText>
       </w:r>
       <w:r>
         <w:rPr>
@@ -776,7 +776,7 @@
         <w:rPr>
           <w:noProof/>
         </w:rPr>
-        <w:instrText xml:space="preserve"> PAGEREF _Toc298423358 \h </w:instrText>
+        <w:instrText xml:space="preserve"> PAGEREF _Toc302305287 \h </w:instrText>
       </w:r>
       <w:r>
         <w:rPr>
@@ -840,7 +840,7 @@
         <w:rPr>
           <w:noProof/>
         </w:rPr>
-        <w:instrText xml:space="preserve"> PAGEREF _Toc298423359 \h </w:instrText>
+        <w:instrText xml:space="preserve"> PAGEREF _Toc302305288 \h </w:instrText>
       </w:r>
       <w:r>
         <w:rPr>
@@ -906,7 +906,7 @@
         <w:rPr>
           <w:noProof/>
         </w:rPr>
-        <w:instrText xml:space="preserve"> PAGEREF _Toc298423360 \h </w:instrText>
+        <w:instrText xml:space="preserve"> PAGEREF _Toc302305289 \h </w:instrText>
       </w:r>
       <w:r>
         <w:rPr>
@@ -971,7 +971,7 @@
         <w:rPr>
           <w:noProof/>
         </w:rPr>
-        <w:instrText xml:space="preserve"> PAGEREF _Toc298423361 \h </w:instrText>
+        <w:instrText xml:space="preserve"> PAGEREF _Toc302305290 \h </w:instrText>
       </w:r>
       <w:r>
         <w:rPr>
@@ -1035,7 +1035,7 @@
         <w:rPr>
           <w:noProof/>
         </w:rPr>
-        <w:instrText xml:space="preserve"> PAGEREF _Toc298423362 \h </w:instrText>
+        <w:instrText xml:space="preserve"> PAGEREF _Toc302305291 \h </w:instrText>
       </w:r>
       <w:r>
         <w:rPr>
@@ -1100,7 +1100,7 @@
         <w:rPr>
           <w:noProof/>
         </w:rPr>
-        <w:instrText xml:space="preserve"> PAGEREF _Toc298423363 \h </w:instrText>
+        <w:instrText xml:space="preserve"> PAGEREF _Toc302305292 \h </w:instrText>
       </w:r>
       <w:r>
         <w:rPr>
@@ -1164,7 +1164,7 @@
         <w:rPr>
           <w:noProof/>
         </w:rPr>
-        <w:instrText xml:space="preserve"> PAGEREF _Toc298423364 \h </w:instrText>
+        <w:instrText xml:space="preserve"> PAGEREF _Toc302305293 \h </w:instrText>
       </w:r>
       <w:r>
         <w:rPr>
@@ -1228,7 +1228,7 @@
         <w:rPr>
           <w:noProof/>
         </w:rPr>
-        <w:instrText xml:space="preserve"> PAGEREF _Toc298423365 \h </w:instrText>
+        <w:instrText xml:space="preserve"> PAGEREF _Toc302305294 \h </w:instrText>
       </w:r>
       <w:r>
         <w:rPr>
@@ -1292,7 +1292,7 @@
         <w:rPr>
           <w:noProof/>
         </w:rPr>
-        <w:instrText xml:space="preserve"> PAGEREF _Toc298423366 \h </w:instrText>
+        <w:instrText xml:space="preserve"> PAGEREF _Toc302305295 \h </w:instrText>
       </w:r>
       <w:r>
         <w:rPr>
@@ -1357,7 +1357,7 @@
         <w:rPr>
           <w:noProof/>
         </w:rPr>
-        <w:instrText xml:space="preserve"> PAGEREF _Toc298423367 \h </w:instrText>
+        <w:instrText xml:space="preserve"> PAGEREF _Toc302305296 \h </w:instrText>
       </w:r>
       <w:r>
         <w:rPr>
@@ -1374,7 +1374,7 @@
         <w:rPr>
           <w:noProof/>
         </w:rPr>
-        <w:t>16</w:t>
+        <w:t>17</w:t>
       </w:r>
       <w:r>
         <w:rPr>
@@ -1422,7 +1422,7 @@
         <w:rPr>
           <w:noProof/>
         </w:rPr>
-        <w:instrText xml:space="preserve"> PAGEREF _Toc298423368 \h </w:instrText>
+        <w:instrText xml:space="preserve"> PAGEREF _Toc302305297 \h </w:instrText>
       </w:r>
       <w:r>
         <w:rPr>
@@ -1439,7 +1439,7 @@
         <w:rPr>
           <w:noProof/>
         </w:rPr>
-        <w:t>17</w:t>
+        <w:t>18</w:t>
       </w:r>
       <w:r>
         <w:rPr>
@@ -1473,7 +1473,7 @@
       <w:pPr>
         <w:pStyle w:val="Heading1"/>
       </w:pPr>
-      <w:bookmarkStart w:id="4" w:name="_Toc298423350"/>
+      <w:bookmarkStart w:id="4" w:name="_Toc302305279"/>
       <w:r>
         <w:lastRenderedPageBreak/>
         <w:t>Introduction</w:t>
@@ -1506,7 +1506,7 @@
         <w:pStyle w:val="Heading1"/>
       </w:pPr>
       <w:bookmarkStart w:id="5" w:name="_Toc296686943"/>
-      <w:bookmarkStart w:id="6" w:name="_Toc298423351"/>
+      <w:bookmarkStart w:id="6" w:name="_Toc302305280"/>
       <w:bookmarkEnd w:id="5"/>
       <w:r>
         <w:t>Environment</w:t>
@@ -1740,7 +1740,7 @@
         <w:pStyle w:val="Heading2"/>
       </w:pPr>
       <w:bookmarkStart w:id="8" w:name="_Toc296686944"/>
-      <w:bookmarkStart w:id="9" w:name="_Toc298423352"/>
+      <w:bookmarkStart w:id="9" w:name="_Toc302305281"/>
       <w:bookmarkEnd w:id="8"/>
       <w:r>
         <w:lastRenderedPageBreak/>
@@ -1753,7 +1753,7 @@
         <w:pStyle w:val="Heading3"/>
       </w:pPr>
       <w:bookmarkStart w:id="10" w:name="_Toc296686945"/>
-      <w:bookmarkStart w:id="11" w:name="_Toc298423353"/>
+      <w:bookmarkStart w:id="11" w:name="_Toc302305282"/>
       <w:bookmarkEnd w:id="10"/>
       <w:r>
         <w:t>Register ID</w:t>
@@ -1808,7 +1808,7 @@
         <w:pStyle w:val="Heading3"/>
       </w:pPr>
       <w:bookmarkStart w:id="12" w:name="_Toc296686946"/>
-      <w:bookmarkStart w:id="13" w:name="_Toc298423354"/>
+      <w:bookmarkStart w:id="13" w:name="_Toc302305283"/>
       <w:bookmarkEnd w:id="12"/>
       <w:r>
         <w:t>Find ID</w:t>
@@ -1884,7 +1884,7 @@
         <w:pStyle w:val="Heading3"/>
       </w:pPr>
       <w:bookmarkStart w:id="14" w:name="_Toc296686947"/>
-      <w:bookmarkStart w:id="15" w:name="_Toc298423355"/>
+      <w:bookmarkStart w:id="15" w:name="_Toc302305284"/>
       <w:bookmarkEnd w:id="14"/>
       <w:r>
         <w:t>Transfer</w:t>
@@ -1959,7 +1959,7 @@
         <w:pStyle w:val="Heading1"/>
       </w:pPr>
       <w:bookmarkStart w:id="16" w:name="_Toc296686948"/>
-      <w:bookmarkStart w:id="17" w:name="_Toc298423356"/>
+      <w:bookmarkStart w:id="17" w:name="_Toc302305285"/>
       <w:bookmarkEnd w:id="16"/>
       <w:r>
         <w:t>Registration</w:t>
@@ -2144,7 +2144,7 @@
         <w:pStyle w:val="Heading2"/>
       </w:pPr>
       <w:bookmarkStart w:id="18" w:name="_Toc296686949"/>
-      <w:bookmarkStart w:id="19" w:name="_Toc298423357"/>
+      <w:bookmarkStart w:id="19" w:name="_Toc302305286"/>
       <w:bookmarkEnd w:id="18"/>
       <w:r>
         <w:t>Tags</w:t>
@@ -2334,7 +2334,7 @@
         <w:pStyle w:val="Heading2"/>
       </w:pPr>
       <w:bookmarkStart w:id="20" w:name="_Toc296686950"/>
-      <w:bookmarkStart w:id="21" w:name="_Toc298423358"/>
+      <w:bookmarkStart w:id="21" w:name="_Toc302305287"/>
       <w:bookmarkEnd w:id="20"/>
       <w:r>
         <w:t>Project entry and verification</w:t>
@@ -2395,7 +2395,7 @@
         <w:pStyle w:val="Heading2"/>
       </w:pPr>
       <w:bookmarkStart w:id="22" w:name="_Toc296686951"/>
-      <w:bookmarkStart w:id="23" w:name="_Toc298423359"/>
+      <w:bookmarkStart w:id="23" w:name="_Toc302305288"/>
       <w:bookmarkEnd w:id="22"/>
       <w:r>
         <w:t>Initial Contents</w:t>
@@ -2501,7 +2501,7 @@
         <w:pStyle w:val="Heading1"/>
       </w:pPr>
       <w:bookmarkStart w:id="24" w:name="_Toc296686952"/>
-      <w:bookmarkStart w:id="25" w:name="_Toc298423360"/>
+      <w:bookmarkStart w:id="25" w:name="_Toc302305289"/>
       <w:bookmarkEnd w:id="24"/>
       <w:r>
         <w:lastRenderedPageBreak/>
@@ -2622,7 +2622,7 @@
         <w:pStyle w:val="Heading1"/>
       </w:pPr>
       <w:bookmarkStart w:id="26" w:name="_Toc296686953"/>
-      <w:bookmarkStart w:id="27" w:name="_Toc298423361"/>
+      <w:bookmarkStart w:id="27" w:name="_Toc302305290"/>
       <w:bookmarkEnd w:id="26"/>
       <w:r>
         <w:t>Component display and update</w:t>
@@ -2905,7 +2905,7 @@
         <w:pStyle w:val="Heading2"/>
       </w:pPr>
       <w:bookmarkStart w:id="28" w:name="_Toc296686954"/>
-      <w:bookmarkStart w:id="29" w:name="_Toc298423362"/>
+      <w:bookmarkStart w:id="29" w:name="_Toc302305291"/>
       <w:bookmarkEnd w:id="28"/>
       <w:r>
         <w:t>Rack verification</w:t>
@@ -4028,7 +4028,7 @@
         <w:pStyle w:val="Heading1"/>
       </w:pPr>
       <w:bookmarkStart w:id="30" w:name="_Toc296686955"/>
-      <w:bookmarkStart w:id="31" w:name="_Toc298423363"/>
+      <w:bookmarkStart w:id="31" w:name="_Toc302305292"/>
       <w:bookmarkEnd w:id="30"/>
       <w:r>
         <w:t>Transfers</w:t>
@@ -4291,7 +4291,7 @@
       <w:pPr>
         <w:pStyle w:val="Heading2"/>
       </w:pPr>
-      <w:bookmarkStart w:id="32" w:name="_Toc298423364"/>
+      <w:bookmarkStart w:id="32" w:name="_Toc302305293"/>
       <w:r>
         <w:t>Cherry Picking</w:t>
       </w:r>
@@ -4463,7 +4463,7 @@
         <w:pStyle w:val="Heading2"/>
       </w:pPr>
       <w:bookmarkStart w:id="33" w:name="_Toc296686956"/>
-      <w:bookmarkStart w:id="34" w:name="_Toc298423365"/>
+      <w:bookmarkStart w:id="34" w:name="_Toc302305294"/>
       <w:bookmarkEnd w:id="33"/>
       <w:r>
         <w:t>Graphs</w:t>
@@ -4502,29 +4502,53 @@
         <w:t>’</w:t>
       </w:r>
       <w:r>
-        <w:t>s ID, description (up to 23 characters), project and initial contents. Following is a graph for the d</w:t>
-      </w:r>
-      <w:r>
-        <w:t>ilution tube 0098973031.  T</w:t>
-      </w:r>
-      <w:r>
-        <w:t>he project (SSF-746) associated with the CO-14655311 is displayed along with descriptions for other components and the initial contents (NexteraXP v2 Index Set A) of 000008403969.</w:t>
-      </w:r>
-    </w:p>
-    <w:p>
-      <w:pPr>
-        <w:pStyle w:val="Body"/>
-      </w:pPr>
+        <w:t xml:space="preserve">s ID, description (up to 23 characters), project and initial contents. Following is a graph for the </w:t>
+      </w:r>
+      <w:r>
+        <w:t>collection plate</w:t>
+      </w:r>
+      <w:r>
+        <w:t xml:space="preserve"> 00</w:t>
+      </w:r>
+      <w:r>
+        <w:t>0008415069</w:t>
+      </w:r>
+      <w:r>
+        <w:t>.  T</w:t>
+      </w:r>
+      <w:r>
+        <w:t>he project (SSF-76</w:t>
+      </w:r>
+      <w:r>
+        <w:t xml:space="preserve">6) associated with </w:t>
+      </w:r>
+      <w:r>
+        <w:t>the</w:t>
+      </w:r>
+      <w:r>
+        <w:t xml:space="preserve"> input rack SSF766</w:t>
+      </w:r>
+      <w:r>
+        <w:t xml:space="preserve"> is displayed along with descriptions for other components and the initial contents (NexteraXP</w:t>
+      </w:r>
+      <w:r>
+        <w:t xml:space="preserve"> v2 Index Set C) of 000008402269</w:t>
+      </w:r>
+      <w:r>
+        <w:t>.</w:t>
+      </w:r>
+    </w:p>
+    <w:p>
       <w:r>
         <w:rPr>
           <w:noProof/>
         </w:rPr>
         <w:lastRenderedPageBreak/>
         <w:drawing>
-          <wp:inline distT="0" distB="0" distL="0" distR="0" wp14:anchorId="43E1D38C" wp14:editId="497D75B4">
-            <wp:extent cx="6057900" cy="7096760"/>
+          <wp:inline distT="0" distB="0" distL="0" distR="0" wp14:anchorId="41B8685E" wp14:editId="5D734533">
+            <wp:extent cx="6209217" cy="5715000"/>
             <wp:effectExtent l="0" t="0" r="0" b="0"/>
-            <wp:docPr id="15" name="Picture 5"/>
+            <wp:docPr id="16" name="Picture 16"/>
             <wp:cNvGraphicFramePr>
               <a:graphicFrameLocks xmlns:a="http://schemas.openxmlformats.org/drawingml/2006/main" noChangeAspect="1"/>
             </wp:cNvGraphicFramePr>
@@ -4532,32 +4556,29 @@
               <a:graphicData uri="http://schemas.openxmlformats.org/drawingml/2006/picture">
                 <pic:pic xmlns:pic="http://schemas.openxmlformats.org/drawingml/2006/picture">
                   <pic:nvPicPr>
-                    <pic:cNvPr id="15" name="Picture 5"/>
-                    <pic:cNvPicPr>
-                      <a:picLocks noChangeAspect="1" noChangeArrowheads="1"/>
-                    </pic:cNvPicPr>
+                    <pic:cNvPr id="0" name="Screen Shot 2015-08-27 at 1.57.02 PM.png"/>
+                    <pic:cNvPicPr/>
                   </pic:nvPicPr>
                   <pic:blipFill>
-                    <a:blip r:embed="rId24"/>
+                    <a:blip r:embed="rId24">
+                      <a:extLst>
+                        <a:ext uri="{28A0092B-C50C-407E-A947-70E740481C1C}">
+                          <a14:useLocalDpi xmlns:a14="http://schemas.microsoft.com/office/drawing/2010/main" val="0"/>
+                        </a:ext>
+                      </a:extLst>
+                    </a:blip>
                     <a:stretch>
                       <a:fillRect/>
                     </a:stretch>
                   </pic:blipFill>
-                  <pic:spPr bwMode="auto">
+                  <pic:spPr>
                     <a:xfrm>
                       <a:off x="0" y="0"/>
-                      <a:ext cx="6057900" cy="7096760"/>
+                      <a:ext cx="6209752" cy="5715493"/>
                     </a:xfrm>
                     <a:prstGeom prst="rect">
                       <a:avLst/>
                     </a:prstGeom>
-                    <a:noFill/>
-                    <a:ln w="9525">
-                      <a:noFill/>
-                      <a:miter lim="800000"/>
-                      <a:headEnd/>
-                      <a:tailEnd/>
-                    </a:ln>
                   </pic:spPr>
                 </pic:pic>
               </a:graphicData>
@@ -4576,28 +4597,116 @@
       </w:r>
     </w:p>
     <w:p>
+      <w:r>
+        <w:t>Selecting graph</w:t>
+      </w:r>
+      <w:r>
+        <w:t xml:space="preserve"> labels</w:t>
+      </w:r>
+      <w:r>
+        <w:t xml:space="preserve"> displays detailed information for individual components or transfers.  Clicking on a component’s label navigates to the associated component’s display.  Clicking a label on the line representing a transfer displays </w:t>
+      </w:r>
+      <w:r>
+        <w:t>a map of the source wells, with a destination well location set for each source well being transferred.  Following is the display when</w:t>
+      </w:r>
+      <w:r>
+        <w:t xml:space="preserve"> the “Cherry Pick Wells” label for </w:t>
+      </w:r>
+      <w:r>
+        <w:t>the line between 000008415069 and 0098973032 is selected:</w:t>
+      </w:r>
+    </w:p>
+    <w:p>
+      <w:r>
+        <w:rPr>
+          <w:noProof/>
+        </w:rPr>
+        <w:lastRenderedPageBreak/>
+        <w:drawing>
+          <wp:inline distT="0" distB="0" distL="0" distR="0" wp14:anchorId="26DB50F7" wp14:editId="5717620B">
+            <wp:extent cx="5943600" cy="3702050"/>
+            <wp:effectExtent l="0" t="0" r="0" b="6350"/>
+            <wp:docPr id="18" name="Picture 18"/>
+            <wp:cNvGraphicFramePr>
+              <a:graphicFrameLocks xmlns:a="http://schemas.openxmlformats.org/drawingml/2006/main" noChangeAspect="1"/>
+            </wp:cNvGraphicFramePr>
+            <a:graphic xmlns:a="http://schemas.openxmlformats.org/drawingml/2006/main">
+              <a:graphicData uri="http://schemas.openxmlformats.org/drawingml/2006/picture">
+                <pic:pic xmlns:pic="http://schemas.openxmlformats.org/drawingml/2006/picture">
+                  <pic:nvPicPr>
+                    <pic:cNvPr id="0" name="Screen Shot 2015-08-27 at 1.58.08 PM.png"/>
+                    <pic:cNvPicPr/>
+                  </pic:nvPicPr>
+                  <pic:blipFill>
+                    <a:blip r:embed="rId25">
+                      <a:extLst>
+                        <a:ext uri="{28A0092B-C50C-407E-A947-70E740481C1C}">
+                          <a14:useLocalDpi xmlns:a14="http://schemas.microsoft.com/office/drawing/2010/main" val="0"/>
+                        </a:ext>
+                      </a:extLst>
+                    </a:blip>
+                    <a:stretch>
+                      <a:fillRect/>
+                    </a:stretch>
+                  </pic:blipFill>
+                  <pic:spPr>
+                    <a:xfrm>
+                      <a:off x="0" y="0"/>
+                      <a:ext cx="5943600" cy="3702050"/>
+                    </a:xfrm>
+                    <a:prstGeom prst="rect">
+                      <a:avLst/>
+                    </a:prstGeom>
+                  </pic:spPr>
+                </pic:pic>
+              </a:graphicData>
+            </a:graphic>
+          </wp:inline>
+        </w:drawing>
+      </w:r>
+    </w:p>
+    <w:p>
+      <w:pPr>
+        <w:pStyle w:val="Caption"/>
+        <w:jc w:val="center"/>
+      </w:pPr>
+      <w:r>
+        <w:t>Well Transfers</w:t>
+      </w:r>
+    </w:p>
+    <w:p>
+      <w:r>
+        <w:t>Note, unlike the previous example, when transfers take place between different size components the source and destination wells may not be the same.  Also, when there is no label on a graph’s transfer line that infers</w:t>
+      </w:r>
+      <w:bookmarkStart w:id="35" w:name="_GoBack"/>
+      <w:bookmarkEnd w:id="35"/>
+      <w:r>
+        <w:t xml:space="preserve"> that the source and destination are the same size and that the entire source was transferred.</w:t>
+      </w:r>
+    </w:p>
+    <w:p>
       <w:pPr>
         <w:pStyle w:val="Heading2"/>
       </w:pPr>
-      <w:bookmarkStart w:id="35" w:name="_Toc296686957"/>
-      <w:bookmarkStart w:id="36" w:name="_Toc298423366"/>
-      <w:bookmarkEnd w:id="35"/>
-      <w:r>
+      <w:bookmarkStart w:id="36" w:name="_Toc296686957"/>
+      <w:bookmarkStart w:id="37" w:name="_Toc302305295"/>
+      <w:bookmarkEnd w:id="36"/>
+      <w:r>
+        <w:t>EZPASS Creation</w:t>
+      </w:r>
+      <w:bookmarkEnd w:id="37"/>
+    </w:p>
+    <w:p>
+      <w:r>
+        <w:t>When an EZPASS is requested for a component a new page appears to request additional attributes needed to complete the EZPASS.  Following is an example of the “Create EZPASS” page:</w:t>
+      </w:r>
+    </w:p>
+    <w:p>
+      <w:r>
+        <w:rPr>
+          <w:noProof/>
+        </w:rPr>
         <w:lastRenderedPageBreak/>
-        <w:t>EZPASS Creation</w:t>
-      </w:r>
-      <w:bookmarkEnd w:id="36"/>
-    </w:p>
-    <w:p>
-      <w:r>
-        <w:t>When an EZPASS is requested for a component a new page appears to request additional attributes needed to complete the EZPASS.  Following is an example of the “Create EZPASS” page:</w:t>
-      </w:r>
-    </w:p>
-    <w:p>
-      <w:r>
-        <w:rPr>
-          <w:noProof/>
-        </w:rPr>
         <w:drawing>
           <wp:inline distT="0" distB="0" distL="0" distR="0" wp14:anchorId="28264FDB" wp14:editId="7764CF14">
             <wp:extent cx="3226493" cy="4521200"/>
@@ -4614,7 +4723,7 @@
                     <pic:cNvPicPr/>
                   </pic:nvPicPr>
                   <pic:blipFill>
-                    <a:blip r:embed="rId25">
+                    <a:blip r:embed="rId26">
                       <a:extLst>
                         <a:ext uri="{28A0092B-C50C-407E-A947-70E740481C1C}">
                           <a14:useLocalDpi xmlns:a14="http://schemas.microsoft.com/office/drawing/2010/main" val="0"/>
@@ -4640,8 +4749,6 @@
           </wp:inline>
         </w:drawing>
       </w:r>
-      <w:bookmarkStart w:id="37" w:name="_GoBack"/>
-      <w:bookmarkEnd w:id="37"/>
     </w:p>
     <w:p>
       <w:pPr>
@@ -4802,48 +4909,45 @@
         <w:t>EZ-PASS_</w:t>
       </w:r>
       <w:r>
-        <w:t>SSF-</w:t>
-      </w:r>
+        <w:t>SSF-747</w:t>
+      </w:r>
+      <w:r>
+        <w:t>.xlsx.</w:t>
+      </w:r>
+      <w:r>
+        <w:t xml:space="preserve">  If a project is found for the target component or any of the components transferred into the target then that project </w:t>
+      </w:r>
+      <w:r>
+        <w:t xml:space="preserve">name </w:t>
+      </w:r>
+      <w:r>
+        <w:t xml:space="preserve">is used.  Otherwise the filename uses the target component id.  The filename can be </w:t>
+      </w:r>
+      <w:r>
+        <w:t>ov</w:t>
+      </w:r>
+      <w:r>
+        <w:t xml:space="preserve">erridden by specifying an </w:t>
+      </w:r>
+      <w:r>
+        <w:rPr>
+          <w:i/>
+        </w:rPr>
+        <w:t>Output filename</w:t>
+      </w:r>
+      <w:r>
+        <w:t>.</w:t>
+      </w:r>
+    </w:p>
+    <w:p>
+      <w:pPr>
+        <w:pStyle w:val="Heading1"/>
+      </w:pPr>
+      <w:bookmarkStart w:id="38" w:name="_Toc296686958"/>
+      <w:bookmarkStart w:id="39" w:name="_Toc302305296"/>
+      <w:bookmarkEnd w:id="38"/>
       <w:r>
         <w:lastRenderedPageBreak/>
-        <w:t>747</w:t>
-      </w:r>
-      <w:r>
-        <w:t>.xlsx.</w:t>
-      </w:r>
-      <w:r>
-        <w:t xml:space="preserve">  If a project is found for the target component or any of the components transferred into the target then that project </w:t>
-      </w:r>
-      <w:r>
-        <w:t xml:space="preserve">name </w:t>
-      </w:r>
-      <w:r>
-        <w:t xml:space="preserve">is used.  Otherwise the filename uses the target component id.  The filename can be </w:t>
-      </w:r>
-      <w:r>
-        <w:t>ov</w:t>
-      </w:r>
-      <w:r>
-        <w:t xml:space="preserve">erridden by specifying an </w:t>
-      </w:r>
-      <w:r>
-        <w:rPr>
-          <w:i/>
-        </w:rPr>
-        <w:t>Output filename</w:t>
-      </w:r>
-      <w:r>
-        <w:t>.</w:t>
-      </w:r>
-    </w:p>
-    <w:p>
-      <w:pPr>
-        <w:pStyle w:val="Heading1"/>
-      </w:pPr>
-      <w:bookmarkStart w:id="38" w:name="_Toc296686958"/>
-      <w:bookmarkStart w:id="39" w:name="_Toc298423367"/>
-      <w:bookmarkEnd w:id="38"/>
-      <w:r>
         <w:t>Search</w:t>
       </w:r>
       <w:bookmarkEnd w:id="39"/>
@@ -4885,7 +4989,7 @@
                     </pic:cNvPicPr>
                   </pic:nvPicPr>
                   <pic:blipFill rotWithShape="1">
-                    <a:blip r:embed="rId26"/>
+                    <a:blip r:embed="rId27"/>
                     <a:srcRect t="9047"/>
                     <a:stretch/>
                   </pic:blipFill>
@@ -5071,11 +5175,7 @@
         <w:t>Value</w:t>
       </w:r>
       <w:r>
-        <w:t xml:space="preserve"> is specified with the name, matching components must have at least one tag with the </w:t>
-      </w:r>
-      <w:r>
-        <w:lastRenderedPageBreak/>
-        <w:t xml:space="preserve">specified </w:t>
+        <w:t xml:space="preserve"> is specified with the name, matching components must have at least one tag with the specified </w:t>
       </w:r>
       <w:r>
         <w:rPr>
@@ -5138,7 +5238,11 @@
         <w:t>Include transfer components?</w:t>
       </w:r>
       <w:r>
-        <w:t xml:space="preserve"> is checked, in addition to the components found based on the other search criteria, any components that are part of transfers involving the components found are also included in the search results.  Direct and indirect transfers are included, similar to the results of a component’s graph</w:t>
+        <w:t xml:space="preserve"> is checked, in addition to the components found based on the other search criteria, any components that are part of transfers involving the components </w:t>
+      </w:r>
+      <w:r>
+        <w:lastRenderedPageBreak/>
+        <w:t>found are also included in the search results.  Direct and indirect transfers are included, similar to the results of a component’s graph</w:t>
       </w:r>
       <w:r>
         <w:t xml:space="preserve"> display</w:t>
@@ -5173,7 +5277,7 @@
                     <pic:cNvPicPr/>
                   </pic:nvPicPr>
                   <pic:blipFill>
-                    <a:blip r:embed="rId27">
+                    <a:blip r:embed="rId28">
                       <a:extLst>
                         <a:ext uri="{28A0092B-C50C-407E-A947-70E740481C1C}">
                           <a14:useLocalDpi xmlns:a14="http://schemas.microsoft.com/office/drawing/2010/main" val="0"/>
@@ -5220,7 +5324,7 @@
         <w:t xml:space="preserve">can be sorted by </w:t>
       </w:r>
       <w:r>
-        <w:t>another fields</w:t>
+        <w:t>another field</w:t>
       </w:r>
       <w:r>
         <w:t xml:space="preserve"> b</w:t>
@@ -5235,7 +5339,13 @@
         <w:t>wanted table heading</w:t>
       </w:r>
       <w:r>
-        <w:t xml:space="preserve">.  To go to any of the found components </w:t>
+        <w:t>.  To go to any of the found components</w:t>
+      </w:r>
+      <w:r>
+        <w:t>’</w:t>
+      </w:r>
+      <w:r>
+        <w:t xml:space="preserve"> </w:t>
       </w:r>
       <w:r>
         <w:t xml:space="preserve">display page </w:t>
@@ -5248,15 +5358,19 @@
       <w:pPr>
         <w:pStyle w:val="Heading1"/>
       </w:pPr>
-      <w:bookmarkStart w:id="40" w:name="_Toc298423368"/>
+      <w:bookmarkStart w:id="40" w:name="_Toc302305297"/>
       <w:r>
         <w:t>An example of Tracker in action: Andrea's famous SOP</w:t>
       </w:r>
       <w:bookmarkEnd w:id="40"/>
     </w:p>
-    <w:p/>
+    <w:p>
+      <w:r>
+        <w:t>***Hey Andrea – Fill this in some day***</w:t>
+      </w:r>
+    </w:p>
     <w:sectPr>
-      <w:footerReference w:type="default" r:id="rId28"/>
+      <w:footerReference w:type="default" r:id="rId29"/>
       <w:pgSz w:w="12240" w:h="15840"/>
       <w:pgMar w:top="1440" w:right="1440" w:bottom="1440" w:left="1440" w:header="0" w:footer="864" w:gutter="0"/>
       <w:cols w:space="720"/>
@@ -5356,7 +5470,7 @@
                             <w:rPr>
                               <w:noProof/>
                             </w:rPr>
-                            <w:t>15</w:t>
+                            <w:t>16</w:t>
                           </w:r>
                           <w:r>
                             <w:fldChar w:fldCharType="end"/>

</xml_diff>